<commit_message>
Final commit before hand in - 01/04/2011 00.32 Signed-off-by: Dave Russell <dave.aj.russell@gmail.com>
</commit_message>
<xml_diff>
--- a/2_Part2_Implementation/2.3_Documents/2.3.4_Testing/04_BlackBoxTesting.docx
+++ b/2_Part2_Implementation/2.3_Documents/2.3.4_Testing/04_BlackBoxTesting.docx
@@ -13,24 +13,24 @@
     <w:tbl>
       <w:tblPr>
         <w:tblStyle w:val="TableGrid"/>
-        <w:tblW w:w="13571" w:type="dxa"/>
+        <w:tblW w:w="15593" w:type="dxa"/>
         <w:tblInd w:w="-743" w:type="dxa"/>
         <w:tblLook w:val="04A0"/>
       </w:tblPr>
       <w:tblGrid>
         <w:gridCol w:w="414"/>
         <w:gridCol w:w="997"/>
-        <w:gridCol w:w="1653"/>
+        <w:gridCol w:w="1263"/>
         <w:gridCol w:w="7146"/>
-        <w:gridCol w:w="1051"/>
-        <w:gridCol w:w="799"/>
-        <w:gridCol w:w="758"/>
-        <w:gridCol w:w="809"/>
+        <w:gridCol w:w="1541"/>
+        <w:gridCol w:w="1541"/>
+        <w:gridCol w:w="1541"/>
+        <w:gridCol w:w="1267"/>
       </w:tblGrid>
       <w:tr>
         <w:tc>
           <w:tcPr>
-            <w:tcW w:w="845" w:type="dxa"/>
+            <w:tcW w:w="411" w:type="dxa"/>
           </w:tcPr>
           <w:p>
             <w:pPr>
@@ -49,7 +49,7 @@
         </w:tc>
         <w:tc>
           <w:tcPr>
-            <w:tcW w:w="997" w:type="dxa"/>
+            <w:tcW w:w="984" w:type="dxa"/>
           </w:tcPr>
           <w:p>
             <w:pPr>
@@ -68,7 +68,7 @@
         </w:tc>
         <w:tc>
           <w:tcPr>
-            <w:tcW w:w="2903" w:type="dxa"/>
+            <w:tcW w:w="1246" w:type="dxa"/>
           </w:tcPr>
           <w:p>
             <w:pPr>
@@ -87,7 +87,7 @@
         </w:tc>
         <w:tc>
           <w:tcPr>
-            <w:tcW w:w="3477" w:type="dxa"/>
+            <w:tcW w:w="7033" w:type="dxa"/>
           </w:tcPr>
           <w:p>
             <w:pPr>
@@ -106,7 +106,7 @@
         </w:tc>
         <w:tc>
           <w:tcPr>
-            <w:tcW w:w="1418" w:type="dxa"/>
+            <w:tcW w:w="1519" w:type="dxa"/>
           </w:tcPr>
           <w:p>
             <w:pPr>
@@ -125,7 +125,7 @@
         </w:tc>
         <w:tc>
           <w:tcPr>
-            <w:tcW w:w="992" w:type="dxa"/>
+            <w:tcW w:w="1519" w:type="dxa"/>
           </w:tcPr>
           <w:p>
             <w:pPr>
@@ -144,7 +144,7 @@
         </w:tc>
         <w:tc>
           <w:tcPr>
-            <w:tcW w:w="1418" w:type="dxa"/>
+            <w:tcW w:w="1081" w:type="dxa"/>
           </w:tcPr>
           <w:p>
             <w:pPr>
@@ -163,7 +163,7 @@
         </w:tc>
         <w:tc>
           <w:tcPr>
-            <w:tcW w:w="1521" w:type="dxa"/>
+            <w:tcW w:w="1800" w:type="dxa"/>
           </w:tcPr>
           <w:p>
             <w:pPr>
@@ -184,7 +184,7 @@
       <w:tr>
         <w:tc>
           <w:tcPr>
-            <w:tcW w:w="845" w:type="dxa"/>
+            <w:tcW w:w="411" w:type="dxa"/>
           </w:tcPr>
           <w:p>
             <w:r>
@@ -194,35 +194,30 @@
         </w:tc>
         <w:tc>
           <w:tcPr>
-            <w:tcW w:w="997" w:type="dxa"/>
-          </w:tcPr>
-          <w:p>
-            <w:r>
-              <w:t>29.03.11</w:t>
-            </w:r>
-          </w:p>
-        </w:tc>
-        <w:tc>
-          <w:tcPr>
-            <w:tcW w:w="2903" w:type="dxa"/>
-          </w:tcPr>
-          <w:p>
-            <w:r>
-              <w:t xml:space="preserve">Similar to </w:t>
-            </w:r>
-            <w:proofErr w:type="spellStart"/>
-            <w:r>
-              <w:t>MonkeyRunner</w:t>
-            </w:r>
-            <w:proofErr w:type="spellEnd"/>
-            <w:r>
-              <w:t>, just throw absolutely anything at the command line and record the errors and bugs which occur</w:t>
-            </w:r>
-          </w:p>
-        </w:tc>
-        <w:tc>
-          <w:tcPr>
-            <w:tcW w:w="3477" w:type="dxa"/>
+            <w:tcW w:w="984" w:type="dxa"/>
+          </w:tcPr>
+          <w:p>
+            <w:r>
+              <w:t>25</w:t>
+            </w:r>
+            <w:r>
+              <w:t>.03.11</w:t>
+            </w:r>
+          </w:p>
+        </w:tc>
+        <w:tc>
+          <w:tcPr>
+            <w:tcW w:w="1246" w:type="dxa"/>
+          </w:tcPr>
+          <w:p>
+            <w:r>
+              <w:t>User enters an option not supported at menu</w:t>
+            </w:r>
+          </w:p>
+        </w:tc>
+        <w:tc>
+          <w:tcPr>
+            <w:tcW w:w="7033" w:type="dxa"/>
           </w:tcPr>
           <w:p>
             <w:pPr>
@@ -384,841 +379,773 @@
         </w:tc>
         <w:tc>
           <w:tcPr>
-            <w:tcW w:w="1418" w:type="dxa"/>
-          </w:tcPr>
-          <w:p/>
-        </w:tc>
-        <w:tc>
-          <w:tcPr>
-            <w:tcW w:w="992" w:type="dxa"/>
-          </w:tcPr>
-          <w:p/>
-        </w:tc>
-        <w:tc>
-          <w:tcPr>
-            <w:tcW w:w="1418" w:type="dxa"/>
-          </w:tcPr>
-          <w:p/>
-        </w:tc>
-        <w:tc>
-          <w:tcPr>
-            <w:tcW w:w="1521" w:type="dxa"/>
-          </w:tcPr>
-          <w:p/>
+            <w:tcW w:w="1519" w:type="dxa"/>
+          </w:tcPr>
+          <w:p>
+            <w:r>
+              <w:t>Invalid Entry</w:t>
+            </w:r>
+          </w:p>
+        </w:tc>
+        <w:tc>
+          <w:tcPr>
+            <w:tcW w:w="1519" w:type="dxa"/>
+          </w:tcPr>
+          <w:p>
+            <w:r>
+              <w:t xml:space="preserve">Invalid </w:t>
+            </w:r>
+          </w:p>
+          <w:p>
+            <w:r>
+              <w:t>Entry</w:t>
+            </w:r>
+          </w:p>
+        </w:tc>
+        <w:tc>
+          <w:tcPr>
+            <w:tcW w:w="1081" w:type="dxa"/>
+          </w:tcPr>
+          <w:p>
+            <w:r>
+              <w:t>Print statement displaying “Invalid Entry”</w:t>
+            </w:r>
+          </w:p>
+        </w:tc>
+        <w:tc>
+          <w:tcPr>
+            <w:tcW w:w="1800" w:type="dxa"/>
+          </w:tcPr>
+          <w:p>
+            <w:r>
+              <w:t>None taken</w:t>
+            </w:r>
+          </w:p>
         </w:tc>
       </w:tr>
       <w:tr>
         <w:tc>
           <w:tcPr>
-            <w:tcW w:w="845" w:type="dxa"/>
-          </w:tcPr>
+            <w:tcW w:w="411" w:type="dxa"/>
+          </w:tcPr>
+          <w:p>
+            <w:r>
+              <w:t>2</w:t>
+            </w:r>
+          </w:p>
+        </w:tc>
+        <w:tc>
+          <w:tcPr>
+            <w:tcW w:w="984" w:type="dxa"/>
+          </w:tcPr>
+          <w:p>
+            <w:r>
+              <w:t>25.03.11</w:t>
+            </w:r>
+          </w:p>
+        </w:tc>
+        <w:tc>
+          <w:tcPr>
+            <w:tcW w:w="1246" w:type="dxa"/>
+          </w:tcPr>
+          <w:p>
+            <w:r>
+              <w:t xml:space="preserve">User enters number outside </w:t>
+            </w:r>
+            <w:r>
+              <w:t>the range</w:t>
+            </w:r>
+          </w:p>
+        </w:tc>
+        <w:tc>
+          <w:tcPr>
+            <w:tcW w:w="7033" w:type="dxa"/>
+          </w:tcPr>
+          <w:p>
+            <w:pPr>
+              <w:widowControl w:val="0"/>
+              <w:autoSpaceDE w:val="0"/>
+              <w:autoSpaceDN w:val="0"/>
+              <w:adjustRightInd w:val="0"/>
+              <w:rPr>
+                <w:rFonts w:ascii="Monaco" w:hAnsi="Monaco" w:cs="Monaco"/>
+                <w:lang w:val="en-US"/>
+              </w:rPr>
+            </w:pPr>
+            <w:r>
+              <w:rPr>
+                <w:rFonts w:ascii="Monaco" w:hAnsi="Monaco" w:cs="Monaco"/>
+                <w:color w:val="000000"/>
+                <w:lang w:val="en-US"/>
+              </w:rPr>
+              <w:t>***</w:t>
+            </w:r>
+            <w:r>
+              <w:rPr>
+                <w:rFonts w:ascii="Monaco" w:hAnsi="Monaco" w:cs="Monaco"/>
+                <w:color w:val="000000"/>
+                <w:lang w:val="en-US"/>
+              </w:rPr>
+              <w:tab/>
+              <w:t>Cinema Login System Ver. 1.6</w:t>
+            </w:r>
+            <w:r>
+              <w:rPr>
+                <w:rFonts w:ascii="Monaco" w:hAnsi="Monaco" w:cs="Monaco"/>
+                <w:color w:val="000000"/>
+                <w:lang w:val="en-US"/>
+              </w:rPr>
+              <w:tab/>
+              <w:t>***</w:t>
+            </w:r>
+            <w:r>
+              <w:rPr>
+                <w:rFonts w:ascii="Monaco" w:hAnsi="Monaco" w:cs="Monaco"/>
+                <w:color w:val="000000"/>
+                <w:lang w:val="en-US"/>
+              </w:rPr>
+              <w:tab/>
+            </w:r>
+          </w:p>
+          <w:p>
+            <w:pPr>
+              <w:widowControl w:val="0"/>
+              <w:autoSpaceDE w:val="0"/>
+              <w:autoSpaceDN w:val="0"/>
+              <w:adjustRightInd w:val="0"/>
+              <w:rPr>
+                <w:rFonts w:ascii="Monaco" w:hAnsi="Monaco" w:cs="Monaco"/>
+                <w:lang w:val="en-US"/>
+              </w:rPr>
+            </w:pPr>
+          </w:p>
+          <w:p>
+            <w:pPr>
+              <w:widowControl w:val="0"/>
+              <w:autoSpaceDE w:val="0"/>
+              <w:autoSpaceDN w:val="0"/>
+              <w:adjustRightInd w:val="0"/>
+              <w:rPr>
+                <w:rFonts w:ascii="Monaco" w:hAnsi="Monaco" w:cs="Monaco"/>
+                <w:lang w:val="en-US"/>
+              </w:rPr>
+            </w:pPr>
+            <w:r>
+              <w:rPr>
+                <w:rFonts w:ascii="Monaco" w:hAnsi="Monaco" w:cs="Monaco"/>
+                <w:color w:val="000000"/>
+                <w:lang w:val="en-US"/>
+              </w:rPr>
+              <w:t>1:</w:t>
+            </w:r>
+            <w:r>
+              <w:rPr>
+                <w:rFonts w:ascii="Monaco" w:hAnsi="Monaco" w:cs="Monaco"/>
+                <w:color w:val="000000"/>
+                <w:lang w:val="en-US"/>
+              </w:rPr>
+              <w:tab/>
+              <w:t>Admin</w:t>
+            </w:r>
+          </w:p>
+          <w:p>
+            <w:pPr>
+              <w:widowControl w:val="0"/>
+              <w:autoSpaceDE w:val="0"/>
+              <w:autoSpaceDN w:val="0"/>
+              <w:adjustRightInd w:val="0"/>
+              <w:rPr>
+                <w:rFonts w:ascii="Monaco" w:hAnsi="Monaco" w:cs="Monaco"/>
+                <w:lang w:val="en-US"/>
+              </w:rPr>
+            </w:pPr>
+            <w:r>
+              <w:rPr>
+                <w:rFonts w:ascii="Monaco" w:hAnsi="Monaco" w:cs="Monaco"/>
+                <w:color w:val="000000"/>
+                <w:lang w:val="en-US"/>
+              </w:rPr>
+              <w:t>2:</w:t>
+            </w:r>
+            <w:r>
+              <w:rPr>
+                <w:rFonts w:ascii="Monaco" w:hAnsi="Monaco" w:cs="Monaco"/>
+                <w:color w:val="000000"/>
+                <w:lang w:val="en-US"/>
+              </w:rPr>
+              <w:tab/>
+              <w:t>User</w:t>
+            </w:r>
+          </w:p>
+          <w:p>
+            <w:pPr>
+              <w:widowControl w:val="0"/>
+              <w:autoSpaceDE w:val="0"/>
+              <w:autoSpaceDN w:val="0"/>
+              <w:adjustRightInd w:val="0"/>
+              <w:rPr>
+                <w:rFonts w:ascii="Monaco" w:hAnsi="Monaco" w:cs="Monaco"/>
+                <w:lang w:val="en-US"/>
+              </w:rPr>
+            </w:pPr>
+            <w:r>
+              <w:rPr>
+                <w:rFonts w:ascii="Monaco" w:hAnsi="Monaco" w:cs="Monaco"/>
+                <w:color w:val="00C87D"/>
+                <w:lang w:val="en-US"/>
+              </w:rPr>
+              <w:t>12</w:t>
+            </w:r>
+          </w:p>
+          <w:p>
+            <w:pPr>
+              <w:widowControl w:val="0"/>
+              <w:autoSpaceDE w:val="0"/>
+              <w:autoSpaceDN w:val="0"/>
+              <w:adjustRightInd w:val="0"/>
+              <w:rPr>
+                <w:rFonts w:ascii="Monaco" w:hAnsi="Monaco" w:cs="Monaco"/>
+                <w:lang w:val="en-US"/>
+              </w:rPr>
+            </w:pPr>
+            <w:proofErr w:type="spellStart"/>
+            <w:r>
+              <w:rPr>
+                <w:rFonts w:ascii="Monaco" w:hAnsi="Monaco" w:cs="Monaco"/>
+                <w:color w:val="000000"/>
+                <w:lang w:val="en-US"/>
+              </w:rPr>
+              <w:t>Unrecognised</w:t>
+            </w:r>
+            <w:proofErr w:type="spellEnd"/>
+            <w:r>
+              <w:rPr>
+                <w:rFonts w:ascii="Monaco" w:hAnsi="Monaco" w:cs="Monaco"/>
+                <w:color w:val="000000"/>
+                <w:lang w:val="en-US"/>
+              </w:rPr>
+              <w:t xml:space="preserve"> Command: 12</w:t>
+            </w:r>
+          </w:p>
           <w:p/>
         </w:tc>
         <w:tc>
           <w:tcPr>
-            <w:tcW w:w="997" w:type="dxa"/>
-          </w:tcPr>
-          <w:p/>
-        </w:tc>
-        <w:tc>
-          <w:tcPr>
-            <w:tcW w:w="2903" w:type="dxa"/>
-          </w:tcPr>
-          <w:p/>
-        </w:tc>
-        <w:tc>
-          <w:tcPr>
-            <w:tcW w:w="3477" w:type="dxa"/>
-          </w:tcPr>
-          <w:p>
-            <w:pPr>
-              <w:widowControl w:val="0"/>
-              <w:autoSpaceDE w:val="0"/>
-              <w:autoSpaceDN w:val="0"/>
-              <w:adjustRightInd w:val="0"/>
-              <w:rPr>
-                <w:rFonts w:ascii="Monaco" w:hAnsi="Monaco" w:cs="Monaco"/>
-                <w:lang w:val="en-US"/>
-              </w:rPr>
-            </w:pPr>
-            <w:r>
-              <w:rPr>
-                <w:rFonts w:ascii="Monaco" w:hAnsi="Monaco" w:cs="Monaco"/>
-                <w:color w:val="000000"/>
-                <w:lang w:val="en-US"/>
-              </w:rPr>
-              <w:t>***</w:t>
-            </w:r>
-            <w:r>
-              <w:rPr>
-                <w:rFonts w:ascii="Monaco" w:hAnsi="Monaco" w:cs="Monaco"/>
-                <w:color w:val="000000"/>
-                <w:lang w:val="en-US"/>
-              </w:rPr>
-              <w:tab/>
-              <w:t>Cinema Login System Ver. 1.6</w:t>
-            </w:r>
-            <w:r>
-              <w:rPr>
-                <w:rFonts w:ascii="Monaco" w:hAnsi="Monaco" w:cs="Monaco"/>
-                <w:color w:val="000000"/>
-                <w:lang w:val="en-US"/>
-              </w:rPr>
-              <w:tab/>
-              <w:t>***</w:t>
-            </w:r>
-            <w:r>
-              <w:rPr>
-                <w:rFonts w:ascii="Monaco" w:hAnsi="Monaco" w:cs="Monaco"/>
-                <w:color w:val="000000"/>
-                <w:lang w:val="en-US"/>
-              </w:rPr>
-              <w:tab/>
-            </w:r>
-          </w:p>
-          <w:p>
-            <w:pPr>
-              <w:widowControl w:val="0"/>
-              <w:autoSpaceDE w:val="0"/>
-              <w:autoSpaceDN w:val="0"/>
-              <w:adjustRightInd w:val="0"/>
-              <w:rPr>
-                <w:rFonts w:ascii="Monaco" w:hAnsi="Monaco" w:cs="Monaco"/>
-                <w:lang w:val="en-US"/>
-              </w:rPr>
-            </w:pPr>
-          </w:p>
-          <w:p>
-            <w:pPr>
-              <w:widowControl w:val="0"/>
-              <w:autoSpaceDE w:val="0"/>
-              <w:autoSpaceDN w:val="0"/>
-              <w:adjustRightInd w:val="0"/>
-              <w:rPr>
-                <w:rFonts w:ascii="Monaco" w:hAnsi="Monaco" w:cs="Monaco"/>
-                <w:lang w:val="en-US"/>
-              </w:rPr>
-            </w:pPr>
-            <w:r>
-              <w:rPr>
-                <w:rFonts w:ascii="Monaco" w:hAnsi="Monaco" w:cs="Monaco"/>
-                <w:color w:val="000000"/>
-                <w:lang w:val="en-US"/>
-              </w:rPr>
-              <w:t>1:</w:t>
-            </w:r>
-            <w:r>
-              <w:rPr>
-                <w:rFonts w:ascii="Monaco" w:hAnsi="Monaco" w:cs="Monaco"/>
-                <w:color w:val="000000"/>
-                <w:lang w:val="en-US"/>
-              </w:rPr>
-              <w:tab/>
-              <w:t>Admin</w:t>
-            </w:r>
-          </w:p>
-          <w:p>
-            <w:pPr>
-              <w:widowControl w:val="0"/>
-              <w:autoSpaceDE w:val="0"/>
-              <w:autoSpaceDN w:val="0"/>
-              <w:adjustRightInd w:val="0"/>
-              <w:rPr>
-                <w:rFonts w:ascii="Monaco" w:hAnsi="Monaco" w:cs="Monaco"/>
-                <w:lang w:val="en-US"/>
-              </w:rPr>
-            </w:pPr>
-            <w:r>
-              <w:rPr>
-                <w:rFonts w:ascii="Monaco" w:hAnsi="Monaco" w:cs="Monaco"/>
-                <w:color w:val="000000"/>
-                <w:lang w:val="en-US"/>
-              </w:rPr>
-              <w:t>2:</w:t>
-            </w:r>
-            <w:r>
-              <w:rPr>
-                <w:rFonts w:ascii="Monaco" w:hAnsi="Monaco" w:cs="Monaco"/>
-                <w:color w:val="000000"/>
-                <w:lang w:val="en-US"/>
-              </w:rPr>
-              <w:tab/>
-              <w:t>User</w:t>
-            </w:r>
-          </w:p>
-          <w:p>
-            <w:pPr>
-              <w:widowControl w:val="0"/>
-              <w:autoSpaceDE w:val="0"/>
-              <w:autoSpaceDN w:val="0"/>
-              <w:adjustRightInd w:val="0"/>
-              <w:rPr>
-                <w:rFonts w:ascii="Monaco" w:hAnsi="Monaco" w:cs="Monaco"/>
-                <w:lang w:val="en-US"/>
-              </w:rPr>
-            </w:pPr>
-            <w:r>
-              <w:rPr>
-                <w:rFonts w:ascii="Monaco" w:hAnsi="Monaco" w:cs="Monaco"/>
-                <w:color w:val="00C87D"/>
-                <w:lang w:val="en-US"/>
-              </w:rPr>
-              <w:t>12</w:t>
-            </w:r>
-          </w:p>
-          <w:p>
-            <w:pPr>
-              <w:widowControl w:val="0"/>
-              <w:autoSpaceDE w:val="0"/>
-              <w:autoSpaceDN w:val="0"/>
-              <w:adjustRightInd w:val="0"/>
-              <w:rPr>
-                <w:rFonts w:ascii="Monaco" w:hAnsi="Monaco" w:cs="Monaco"/>
-                <w:lang w:val="en-US"/>
-              </w:rPr>
-            </w:pPr>
-            <w:proofErr w:type="spellStart"/>
-            <w:r>
-              <w:rPr>
-                <w:rFonts w:ascii="Monaco" w:hAnsi="Monaco" w:cs="Monaco"/>
-                <w:color w:val="000000"/>
-                <w:lang w:val="en-US"/>
-              </w:rPr>
-              <w:t>Unrecognised</w:t>
-            </w:r>
-            <w:proofErr w:type="spellEnd"/>
-            <w:r>
-              <w:rPr>
-                <w:rFonts w:ascii="Monaco" w:hAnsi="Monaco" w:cs="Monaco"/>
-                <w:color w:val="000000"/>
-                <w:lang w:val="en-US"/>
-              </w:rPr>
-              <w:t xml:space="preserve"> Command: 12</w:t>
-            </w:r>
-          </w:p>
-          <w:p/>
-        </w:tc>
-        <w:tc>
-          <w:tcPr>
-            <w:tcW w:w="1418" w:type="dxa"/>
-          </w:tcPr>
-          <w:p/>
-        </w:tc>
-        <w:tc>
-          <w:tcPr>
-            <w:tcW w:w="992" w:type="dxa"/>
-          </w:tcPr>
-          <w:p/>
-        </w:tc>
-        <w:tc>
-          <w:tcPr>
-            <w:tcW w:w="1418" w:type="dxa"/>
-          </w:tcPr>
-          <w:p/>
-        </w:tc>
-        <w:tc>
-          <w:tcPr>
-            <w:tcW w:w="1521" w:type="dxa"/>
-          </w:tcPr>
-          <w:p/>
+            <w:tcW w:w="1519" w:type="dxa"/>
+          </w:tcPr>
+          <w:p>
+            <w:r>
+              <w:t>“Unrecognised command”</w:t>
+            </w:r>
+          </w:p>
+        </w:tc>
+        <w:tc>
+          <w:tcPr>
+            <w:tcW w:w="1519" w:type="dxa"/>
+          </w:tcPr>
+          <w:p>
+            <w:r>
+              <w:t>“Unrecognised Command”</w:t>
+            </w:r>
+          </w:p>
+        </w:tc>
+        <w:tc>
+          <w:tcPr>
+            <w:tcW w:w="1081" w:type="dxa"/>
+          </w:tcPr>
+          <w:p>
+            <w:r>
+              <w:t>Print statement displaying “Unrecognised Command”</w:t>
+            </w:r>
+          </w:p>
+        </w:tc>
+        <w:tc>
+          <w:tcPr>
+            <w:tcW w:w="1800" w:type="dxa"/>
+          </w:tcPr>
+          <w:p>
+            <w:r>
+              <w:t>None taken</w:t>
+            </w:r>
+          </w:p>
         </w:tc>
       </w:tr>
       <w:tr>
         <w:tc>
           <w:tcPr>
-            <w:tcW w:w="845" w:type="dxa"/>
-          </w:tcPr>
+            <w:tcW w:w="411" w:type="dxa"/>
+          </w:tcPr>
+          <w:p>
+            <w:r>
+              <w:t>3</w:t>
+            </w:r>
+          </w:p>
+        </w:tc>
+        <w:tc>
+          <w:tcPr>
+            <w:tcW w:w="984" w:type="dxa"/>
+          </w:tcPr>
+          <w:p>
+            <w:r>
+              <w:t>30.03.11</w:t>
+            </w:r>
+          </w:p>
+        </w:tc>
+        <w:tc>
+          <w:tcPr>
+            <w:tcW w:w="1246" w:type="dxa"/>
+          </w:tcPr>
+          <w:p>
+            <w:r>
+              <w:t>User enters string into an integer value</w:t>
+            </w:r>
+          </w:p>
+        </w:tc>
+        <w:tc>
+          <w:tcPr>
+            <w:tcW w:w="7033" w:type="dxa"/>
+          </w:tcPr>
+          <w:p>
+            <w:r>
+              <w:t>Film Title:</w:t>
+            </w:r>
+          </w:p>
+          <w:p>
+            <w:proofErr w:type="spellStart"/>
+            <w:r>
+              <w:t>winnie</w:t>
+            </w:r>
+            <w:proofErr w:type="spellEnd"/>
+            <w:r>
+              <w:t xml:space="preserve"> the pooh</w:t>
+            </w:r>
+          </w:p>
+          <w:p>
+            <w:r>
+              <w:t>Film Rating:</w:t>
+            </w:r>
+          </w:p>
+          <w:p>
+            <w:r>
+              <w:t>u</w:t>
+            </w:r>
+          </w:p>
+          <w:p>
+            <w:r>
+              <w:t>Invalid Entry</w:t>
+            </w:r>
+          </w:p>
+          <w:p>
+            <w:pPr>
+              <w:widowControl w:val="0"/>
+              <w:autoSpaceDE w:val="0"/>
+              <w:autoSpaceDN w:val="0"/>
+              <w:adjustRightInd w:val="0"/>
+              <w:rPr>
+                <w:rFonts w:ascii="Monaco" w:hAnsi="Monaco" w:cs="Monaco"/>
+                <w:color w:val="000000"/>
+                <w:lang w:val="en-US"/>
+              </w:rPr>
+            </w:pPr>
+          </w:p>
+          <w:p>
+            <w:pPr>
+              <w:widowControl w:val="0"/>
+              <w:autoSpaceDE w:val="0"/>
+              <w:autoSpaceDN w:val="0"/>
+              <w:adjustRightInd w:val="0"/>
+              <w:rPr>
+                <w:rFonts w:ascii="Monaco" w:hAnsi="Monaco" w:cs="Monaco"/>
+                <w:lang w:val="en-US"/>
+              </w:rPr>
+            </w:pPr>
+          </w:p>
           <w:p/>
         </w:tc>
         <w:tc>
           <w:tcPr>
-            <w:tcW w:w="997" w:type="dxa"/>
-          </w:tcPr>
-          <w:p/>
-        </w:tc>
-        <w:tc>
-          <w:tcPr>
-            <w:tcW w:w="2903" w:type="dxa"/>
-          </w:tcPr>
-          <w:p/>
-        </w:tc>
-        <w:tc>
-          <w:tcPr>
-            <w:tcW w:w="3477" w:type="dxa"/>
-          </w:tcPr>
-          <w:p>
-            <w:pPr>
-              <w:widowControl w:val="0"/>
-              <w:autoSpaceDE w:val="0"/>
-              <w:autoSpaceDN w:val="0"/>
-              <w:adjustRightInd w:val="0"/>
-              <w:rPr>
-                <w:rFonts w:ascii="Monaco" w:hAnsi="Monaco" w:cs="Monaco"/>
-                <w:lang w:val="en-US"/>
-              </w:rPr>
-            </w:pPr>
-            <w:r>
-              <w:rPr>
-                <w:rFonts w:ascii="Monaco" w:hAnsi="Monaco" w:cs="Monaco"/>
-                <w:color w:val="000000"/>
-                <w:lang w:val="en-US"/>
-              </w:rPr>
-              <w:t>1:</w:t>
-            </w:r>
-            <w:r>
-              <w:rPr>
-                <w:rFonts w:ascii="Monaco" w:hAnsi="Monaco" w:cs="Monaco"/>
-                <w:color w:val="000000"/>
-                <w:lang w:val="en-US"/>
-              </w:rPr>
-              <w:tab/>
-              <w:t>Admin</w:t>
-            </w:r>
-          </w:p>
-          <w:p>
-            <w:pPr>
-              <w:widowControl w:val="0"/>
-              <w:autoSpaceDE w:val="0"/>
-              <w:autoSpaceDN w:val="0"/>
-              <w:adjustRightInd w:val="0"/>
-              <w:rPr>
-                <w:rFonts w:ascii="Monaco" w:hAnsi="Monaco" w:cs="Monaco"/>
-                <w:lang w:val="en-US"/>
-              </w:rPr>
-            </w:pPr>
-            <w:r>
-              <w:rPr>
-                <w:rFonts w:ascii="Monaco" w:hAnsi="Monaco" w:cs="Monaco"/>
-                <w:color w:val="000000"/>
-                <w:lang w:val="en-US"/>
-              </w:rPr>
-              <w:t>2:</w:t>
-            </w:r>
-            <w:r>
-              <w:rPr>
-                <w:rFonts w:ascii="Monaco" w:hAnsi="Monaco" w:cs="Monaco"/>
-                <w:color w:val="000000"/>
-                <w:lang w:val="en-US"/>
-              </w:rPr>
-              <w:tab/>
-              <w:t>User</w:t>
-            </w:r>
-          </w:p>
-          <w:p>
-            <w:pPr>
-              <w:widowControl w:val="0"/>
-              <w:autoSpaceDE w:val="0"/>
-              <w:autoSpaceDN w:val="0"/>
-              <w:adjustRightInd w:val="0"/>
-              <w:rPr>
-                <w:rFonts w:ascii="Monaco" w:hAnsi="Monaco" w:cs="Monaco"/>
-                <w:lang w:val="en-US"/>
-              </w:rPr>
-            </w:pPr>
-            <w:r>
-              <w:rPr>
-                <w:rFonts w:ascii="Monaco" w:hAnsi="Monaco" w:cs="Monaco"/>
-                <w:color w:val="00C87D"/>
-                <w:lang w:val="en-US"/>
-              </w:rPr>
-              <w:t>2</w:t>
-            </w:r>
-          </w:p>
-          <w:p>
-            <w:pPr>
-              <w:widowControl w:val="0"/>
-              <w:autoSpaceDE w:val="0"/>
-              <w:autoSpaceDN w:val="0"/>
-              <w:adjustRightInd w:val="0"/>
-              <w:rPr>
-                <w:rFonts w:ascii="Monaco" w:hAnsi="Monaco" w:cs="Monaco"/>
-                <w:lang w:val="en-US"/>
-              </w:rPr>
-            </w:pPr>
-            <w:r>
-              <w:rPr>
-                <w:rFonts w:ascii="Monaco" w:hAnsi="Monaco" w:cs="Monaco"/>
-                <w:color w:val="000000"/>
-                <w:lang w:val="en-US"/>
-              </w:rPr>
-              <w:t>User Name:</w:t>
-            </w:r>
-          </w:p>
-          <w:p>
-            <w:pPr>
-              <w:widowControl w:val="0"/>
-              <w:autoSpaceDE w:val="0"/>
-              <w:autoSpaceDN w:val="0"/>
-              <w:adjustRightInd w:val="0"/>
-              <w:rPr>
-                <w:rFonts w:ascii="Monaco" w:hAnsi="Monaco" w:cs="Monaco"/>
-                <w:lang w:val="en-US"/>
-              </w:rPr>
-            </w:pPr>
-            <w:r>
-              <w:rPr>
-                <w:rFonts w:ascii="Monaco" w:hAnsi="Monaco" w:cs="Monaco"/>
-                <w:color w:val="00C87D"/>
-                <w:lang w:val="en-US"/>
-              </w:rPr>
-              <w:t>admin</w:t>
-            </w:r>
-          </w:p>
-          <w:p>
-            <w:pPr>
-              <w:widowControl w:val="0"/>
-              <w:autoSpaceDE w:val="0"/>
-              <w:autoSpaceDN w:val="0"/>
-              <w:adjustRightInd w:val="0"/>
-              <w:rPr>
-                <w:rFonts w:ascii="Monaco" w:hAnsi="Monaco" w:cs="Monaco"/>
-                <w:lang w:val="en-US"/>
-              </w:rPr>
-            </w:pPr>
-            <w:r>
-              <w:rPr>
-                <w:rFonts w:ascii="Monaco" w:hAnsi="Monaco" w:cs="Monaco"/>
-                <w:color w:val="000000"/>
-                <w:lang w:val="en-US"/>
-              </w:rPr>
-              <w:t>Password:</w:t>
-            </w:r>
-          </w:p>
-          <w:p>
-            <w:pPr>
-              <w:widowControl w:val="0"/>
-              <w:autoSpaceDE w:val="0"/>
-              <w:autoSpaceDN w:val="0"/>
-              <w:adjustRightInd w:val="0"/>
-              <w:rPr>
-                <w:rFonts w:ascii="Monaco" w:hAnsi="Monaco" w:cs="Monaco"/>
-                <w:lang w:val="en-US"/>
-              </w:rPr>
-            </w:pPr>
-            <w:r>
-              <w:rPr>
-                <w:rFonts w:ascii="Monaco" w:hAnsi="Monaco" w:cs="Monaco"/>
-                <w:color w:val="00C87D"/>
-                <w:lang w:val="en-US"/>
-              </w:rPr>
-              <w:t>admin</w:t>
-            </w:r>
-          </w:p>
-          <w:p>
-            <w:pPr>
-              <w:widowControl w:val="0"/>
-              <w:autoSpaceDE w:val="0"/>
-              <w:autoSpaceDN w:val="0"/>
-              <w:adjustRightInd w:val="0"/>
-              <w:rPr>
-                <w:rFonts w:ascii="Monaco" w:hAnsi="Monaco" w:cs="Monaco"/>
-                <w:lang w:val="en-US"/>
-              </w:rPr>
-            </w:pPr>
-          </w:p>
-          <w:p>
-            <w:pPr>
-              <w:widowControl w:val="0"/>
-              <w:autoSpaceDE w:val="0"/>
-              <w:autoSpaceDN w:val="0"/>
-              <w:adjustRightInd w:val="0"/>
-              <w:rPr>
-                <w:rFonts w:ascii="Monaco" w:hAnsi="Monaco" w:cs="Monaco"/>
-                <w:lang w:val="en-US"/>
-              </w:rPr>
-            </w:pPr>
-            <w:r>
-              <w:rPr>
-                <w:rFonts w:ascii="Monaco" w:hAnsi="Monaco" w:cs="Monaco"/>
-                <w:color w:val="000000"/>
-                <w:lang w:val="en-US"/>
-              </w:rPr>
-              <w:t>Unsuccessful Attempt #1</w:t>
-            </w:r>
-          </w:p>
-          <w:p>
-            <w:pPr>
-              <w:widowControl w:val="0"/>
-              <w:autoSpaceDE w:val="0"/>
-              <w:autoSpaceDN w:val="0"/>
-              <w:adjustRightInd w:val="0"/>
-              <w:rPr>
-                <w:rFonts w:ascii="Monaco" w:hAnsi="Monaco" w:cs="Monaco"/>
-                <w:color w:val="000000"/>
-                <w:lang w:val="en-US"/>
-              </w:rPr>
-            </w:pPr>
-            <w:proofErr w:type="spellStart"/>
-            <w:r>
-              <w:rPr>
-                <w:rFonts w:ascii="Monaco" w:hAnsi="Monaco" w:cs="Monaco"/>
-                <w:color w:val="000000"/>
-                <w:lang w:val="en-US"/>
-              </w:rPr>
-              <w:t>Unrecognised</w:t>
-            </w:r>
-            <w:proofErr w:type="spellEnd"/>
-            <w:r>
-              <w:rPr>
-                <w:rFonts w:ascii="Monaco" w:hAnsi="Monaco" w:cs="Monaco"/>
-                <w:color w:val="000000"/>
-                <w:lang w:val="en-US"/>
-              </w:rPr>
-              <w:t xml:space="preserve"> Command: 2</w:t>
-            </w:r>
-          </w:p>
-          <w:p>
-            <w:pPr>
-              <w:widowControl w:val="0"/>
-              <w:autoSpaceDE w:val="0"/>
-              <w:autoSpaceDN w:val="0"/>
-              <w:adjustRightInd w:val="0"/>
-              <w:rPr>
-                <w:rFonts w:ascii="Monaco" w:hAnsi="Monaco" w:cs="Monaco"/>
-                <w:color w:val="000000"/>
-                <w:lang w:val="en-US"/>
-              </w:rPr>
-            </w:pPr>
-          </w:p>
-          <w:p>
-            <w:pPr>
-              <w:widowControl w:val="0"/>
-              <w:autoSpaceDE w:val="0"/>
-              <w:autoSpaceDN w:val="0"/>
-              <w:adjustRightInd w:val="0"/>
-              <w:rPr>
-                <w:rFonts w:ascii="Monaco" w:hAnsi="Monaco" w:cs="Monaco"/>
-                <w:lang w:val="en-US"/>
-              </w:rPr>
-            </w:pPr>
-          </w:p>
-          <w:p/>
-        </w:tc>
-        <w:tc>
-          <w:tcPr>
-            <w:tcW w:w="1418" w:type="dxa"/>
-          </w:tcPr>
-          <w:p/>
-        </w:tc>
-        <w:tc>
-          <w:tcPr>
-            <w:tcW w:w="992" w:type="dxa"/>
-          </w:tcPr>
-          <w:p/>
-        </w:tc>
-        <w:tc>
-          <w:tcPr>
-            <w:tcW w:w="1418" w:type="dxa"/>
-          </w:tcPr>
-          <w:p/>
-        </w:tc>
-        <w:tc>
-          <w:tcPr>
-            <w:tcW w:w="1521" w:type="dxa"/>
-          </w:tcPr>
-          <w:p/>
+            <w:tcW w:w="1519" w:type="dxa"/>
+          </w:tcPr>
+          <w:p>
+            <w:r>
+              <w:t>As “U” is a rating of film expected it to be valid input</w:t>
+            </w:r>
+          </w:p>
+        </w:tc>
+        <w:tc>
+          <w:tcPr>
+            <w:tcW w:w="1519" w:type="dxa"/>
+          </w:tcPr>
+          <w:p>
+            <w:r>
+              <w:t>“invalid entry”</w:t>
+            </w:r>
+          </w:p>
+        </w:tc>
+        <w:tc>
+          <w:tcPr>
+            <w:tcW w:w="1081" w:type="dxa"/>
+          </w:tcPr>
+          <w:p>
+            <w:r>
+              <w:t>Value needs to be integer in order to do age comparison with rating of film</w:t>
+            </w:r>
+          </w:p>
+        </w:tc>
+        <w:tc>
+          <w:tcPr>
+            <w:tcW w:w="1800" w:type="dxa"/>
+          </w:tcPr>
+          <w:p>
+            <w:r>
+              <w:t>Code altered so that if string input no comparison is needed</w:t>
+            </w:r>
+          </w:p>
         </w:tc>
       </w:tr>
       <w:tr>
         <w:tc>
           <w:tcPr>
-            <w:tcW w:w="845" w:type="dxa"/>
-          </w:tcPr>
+            <w:tcW w:w="411" w:type="dxa"/>
+          </w:tcPr>
+          <w:p>
+            <w:r>
+              <w:t>4</w:t>
+            </w:r>
+          </w:p>
+        </w:tc>
+        <w:tc>
+          <w:tcPr>
+            <w:tcW w:w="984" w:type="dxa"/>
+          </w:tcPr>
+          <w:p>
+            <w:r>
+              <w:t>27.03.11</w:t>
+            </w:r>
+          </w:p>
+        </w:tc>
+        <w:tc>
+          <w:tcPr>
+            <w:tcW w:w="1246" w:type="dxa"/>
+          </w:tcPr>
+          <w:p>
+            <w:r>
+              <w:t>User enters password incorrectly 3 times</w:t>
+            </w:r>
+          </w:p>
+        </w:tc>
+        <w:tc>
+          <w:tcPr>
+            <w:tcW w:w="7033" w:type="dxa"/>
+          </w:tcPr>
+          <w:p>
+            <w:pPr>
+              <w:widowControl w:val="0"/>
+              <w:autoSpaceDE w:val="0"/>
+              <w:autoSpaceDN w:val="0"/>
+              <w:adjustRightInd w:val="0"/>
+              <w:rPr>
+                <w:rFonts w:ascii="Monaco" w:hAnsi="Monaco" w:cs="Monaco"/>
+                <w:lang w:val="en-US"/>
+              </w:rPr>
+            </w:pPr>
+            <w:r>
+              <w:rPr>
+                <w:rFonts w:ascii="Monaco" w:hAnsi="Monaco" w:cs="Monaco"/>
+                <w:color w:val="000000"/>
+                <w:lang w:val="en-US"/>
+              </w:rPr>
+              <w:t>1:</w:t>
+            </w:r>
+            <w:r>
+              <w:rPr>
+                <w:rFonts w:ascii="Monaco" w:hAnsi="Monaco" w:cs="Monaco"/>
+                <w:color w:val="000000"/>
+                <w:lang w:val="en-US"/>
+              </w:rPr>
+              <w:tab/>
+              <w:t>Admin</w:t>
+            </w:r>
+          </w:p>
+          <w:p>
+            <w:pPr>
+              <w:widowControl w:val="0"/>
+              <w:autoSpaceDE w:val="0"/>
+              <w:autoSpaceDN w:val="0"/>
+              <w:adjustRightInd w:val="0"/>
+              <w:rPr>
+                <w:rFonts w:ascii="Monaco" w:hAnsi="Monaco" w:cs="Monaco"/>
+                <w:lang w:val="en-US"/>
+              </w:rPr>
+            </w:pPr>
+            <w:r>
+              <w:rPr>
+                <w:rFonts w:ascii="Monaco" w:hAnsi="Monaco" w:cs="Monaco"/>
+                <w:color w:val="000000"/>
+                <w:lang w:val="en-US"/>
+              </w:rPr>
+              <w:t>2:</w:t>
+            </w:r>
+            <w:r>
+              <w:rPr>
+                <w:rFonts w:ascii="Monaco" w:hAnsi="Monaco" w:cs="Monaco"/>
+                <w:color w:val="000000"/>
+                <w:lang w:val="en-US"/>
+              </w:rPr>
+              <w:tab/>
+              <w:t>User</w:t>
+            </w:r>
+          </w:p>
+          <w:p>
+            <w:pPr>
+              <w:widowControl w:val="0"/>
+              <w:autoSpaceDE w:val="0"/>
+              <w:autoSpaceDN w:val="0"/>
+              <w:adjustRightInd w:val="0"/>
+              <w:rPr>
+                <w:rFonts w:ascii="Monaco" w:hAnsi="Monaco" w:cs="Monaco"/>
+                <w:lang w:val="en-US"/>
+              </w:rPr>
+            </w:pPr>
+            <w:r>
+              <w:rPr>
+                <w:rFonts w:ascii="Monaco" w:hAnsi="Monaco" w:cs="Monaco"/>
+                <w:color w:val="00C87D"/>
+                <w:lang w:val="en-US"/>
+              </w:rPr>
+              <w:t xml:space="preserve">1 </w:t>
+            </w:r>
+          </w:p>
+          <w:p>
+            <w:pPr>
+              <w:widowControl w:val="0"/>
+              <w:autoSpaceDE w:val="0"/>
+              <w:autoSpaceDN w:val="0"/>
+              <w:adjustRightInd w:val="0"/>
+              <w:rPr>
+                <w:rFonts w:ascii="Monaco" w:hAnsi="Monaco" w:cs="Monaco"/>
+                <w:lang w:val="en-US"/>
+              </w:rPr>
+            </w:pPr>
+            <w:r>
+              <w:rPr>
+                <w:rFonts w:ascii="Monaco" w:hAnsi="Monaco" w:cs="Monaco"/>
+                <w:color w:val="000000"/>
+                <w:lang w:val="en-US"/>
+              </w:rPr>
+              <w:t>User Name:</w:t>
+            </w:r>
+          </w:p>
+          <w:p>
+            <w:pPr>
+              <w:widowControl w:val="0"/>
+              <w:autoSpaceDE w:val="0"/>
+              <w:autoSpaceDN w:val="0"/>
+              <w:adjustRightInd w:val="0"/>
+              <w:rPr>
+                <w:rFonts w:ascii="Monaco" w:hAnsi="Monaco" w:cs="Monaco"/>
+                <w:lang w:val="en-US"/>
+              </w:rPr>
+            </w:pPr>
+            <w:r>
+              <w:rPr>
+                <w:rFonts w:ascii="Monaco" w:hAnsi="Monaco" w:cs="Monaco"/>
+                <w:color w:val="00C87D"/>
+                <w:lang w:val="en-US"/>
+              </w:rPr>
+              <w:t>user</w:t>
+            </w:r>
+          </w:p>
+          <w:p>
+            <w:pPr>
+              <w:widowControl w:val="0"/>
+              <w:autoSpaceDE w:val="0"/>
+              <w:autoSpaceDN w:val="0"/>
+              <w:adjustRightInd w:val="0"/>
+              <w:rPr>
+                <w:rFonts w:ascii="Monaco" w:hAnsi="Monaco" w:cs="Monaco"/>
+                <w:lang w:val="en-US"/>
+              </w:rPr>
+            </w:pPr>
+            <w:r>
+              <w:rPr>
+                <w:rFonts w:ascii="Monaco" w:hAnsi="Monaco" w:cs="Monaco"/>
+                <w:color w:val="000000"/>
+                <w:lang w:val="en-US"/>
+              </w:rPr>
+              <w:t>Password:</w:t>
+            </w:r>
+          </w:p>
+          <w:p>
+            <w:pPr>
+              <w:widowControl w:val="0"/>
+              <w:autoSpaceDE w:val="0"/>
+              <w:autoSpaceDN w:val="0"/>
+              <w:adjustRightInd w:val="0"/>
+              <w:rPr>
+                <w:rFonts w:ascii="Monaco" w:hAnsi="Monaco" w:cs="Monaco"/>
+                <w:lang w:val="en-US"/>
+              </w:rPr>
+            </w:pPr>
+            <w:r>
+              <w:rPr>
+                <w:rFonts w:ascii="Monaco" w:hAnsi="Monaco" w:cs="Monaco"/>
+                <w:color w:val="00C87D"/>
+                <w:lang w:val="en-US"/>
+              </w:rPr>
+              <w:t>;;k</w:t>
+            </w:r>
+          </w:p>
+          <w:p>
+            <w:pPr>
+              <w:widowControl w:val="0"/>
+              <w:autoSpaceDE w:val="0"/>
+              <w:autoSpaceDN w:val="0"/>
+              <w:adjustRightInd w:val="0"/>
+              <w:rPr>
+                <w:rFonts w:ascii="Monaco" w:hAnsi="Monaco" w:cs="Monaco"/>
+                <w:lang w:val="en-US"/>
+              </w:rPr>
+            </w:pPr>
+          </w:p>
+          <w:p>
+            <w:pPr>
+              <w:widowControl w:val="0"/>
+              <w:autoSpaceDE w:val="0"/>
+              <w:autoSpaceDN w:val="0"/>
+              <w:adjustRightInd w:val="0"/>
+              <w:rPr>
+                <w:rFonts w:ascii="Monaco" w:hAnsi="Monaco" w:cs="Monaco"/>
+                <w:lang w:val="en-US"/>
+              </w:rPr>
+            </w:pPr>
+            <w:r>
+              <w:rPr>
+                <w:rFonts w:ascii="Monaco" w:hAnsi="Monaco" w:cs="Monaco"/>
+                <w:color w:val="000000"/>
+                <w:lang w:val="en-US"/>
+              </w:rPr>
+              <w:t>Unsuccessful Attempt #3</w:t>
+            </w:r>
+          </w:p>
+          <w:p>
+            <w:pPr>
+              <w:widowControl w:val="0"/>
+              <w:autoSpaceDE w:val="0"/>
+              <w:autoSpaceDN w:val="0"/>
+              <w:adjustRightInd w:val="0"/>
+              <w:rPr>
+                <w:rFonts w:ascii="Monaco" w:hAnsi="Monaco" w:cs="Monaco"/>
+                <w:lang w:val="en-US"/>
+              </w:rPr>
+            </w:pPr>
+            <w:r>
+              <w:rPr>
+                <w:rFonts w:ascii="Monaco" w:hAnsi="Monaco" w:cs="Monaco"/>
+                <w:color w:val="000000"/>
+                <w:lang w:val="en-US"/>
+              </w:rPr>
+              <w:t>3 Consecutive Unsuccessful Attempts</w:t>
+            </w:r>
+            <w:proofErr w:type="gramStart"/>
+            <w:r>
+              <w:rPr>
+                <w:rFonts w:ascii="Monaco" w:hAnsi="Monaco" w:cs="Monaco"/>
+                <w:color w:val="000000"/>
+                <w:lang w:val="en-US"/>
+              </w:rPr>
+              <w:t>..</w:t>
+            </w:r>
+            <w:proofErr w:type="gramEnd"/>
+            <w:r>
+              <w:rPr>
+                <w:rFonts w:ascii="Monaco" w:hAnsi="Monaco" w:cs="Monaco"/>
+                <w:color w:val="000000"/>
+                <w:lang w:val="en-US"/>
+              </w:rPr>
+              <w:t xml:space="preserve"> Exiting Program</w:t>
+            </w:r>
+          </w:p>
           <w:p/>
         </w:tc>
         <w:tc>
           <w:tcPr>
-            <w:tcW w:w="997" w:type="dxa"/>
-          </w:tcPr>
-          <w:p/>
-        </w:tc>
-        <w:tc>
-          <w:tcPr>
-            <w:tcW w:w="2903" w:type="dxa"/>
-          </w:tcPr>
-          <w:p/>
-        </w:tc>
-        <w:tc>
-          <w:tcPr>
-            <w:tcW w:w="3477" w:type="dxa"/>
-          </w:tcPr>
-          <w:p>
-            <w:pPr>
-              <w:widowControl w:val="0"/>
-              <w:autoSpaceDE w:val="0"/>
-              <w:autoSpaceDN w:val="0"/>
-              <w:adjustRightInd w:val="0"/>
-              <w:rPr>
-                <w:rFonts w:ascii="Monaco" w:hAnsi="Monaco" w:cs="Monaco"/>
-                <w:lang w:val="en-US"/>
-              </w:rPr>
-            </w:pPr>
-            <w:r>
-              <w:rPr>
-                <w:rFonts w:ascii="Monaco" w:hAnsi="Monaco" w:cs="Monaco"/>
-                <w:color w:val="000000"/>
-                <w:lang w:val="en-US"/>
-              </w:rPr>
-              <w:t>1:</w:t>
-            </w:r>
-            <w:r>
-              <w:rPr>
-                <w:rFonts w:ascii="Monaco" w:hAnsi="Monaco" w:cs="Monaco"/>
-                <w:color w:val="000000"/>
-                <w:lang w:val="en-US"/>
-              </w:rPr>
-              <w:tab/>
-              <w:t>Admin</w:t>
-            </w:r>
-          </w:p>
-          <w:p>
-            <w:pPr>
-              <w:widowControl w:val="0"/>
-              <w:autoSpaceDE w:val="0"/>
-              <w:autoSpaceDN w:val="0"/>
-              <w:adjustRightInd w:val="0"/>
-              <w:rPr>
-                <w:rFonts w:ascii="Monaco" w:hAnsi="Monaco" w:cs="Monaco"/>
-                <w:lang w:val="en-US"/>
-              </w:rPr>
-            </w:pPr>
-            <w:r>
-              <w:rPr>
-                <w:rFonts w:ascii="Monaco" w:hAnsi="Monaco" w:cs="Monaco"/>
-                <w:color w:val="000000"/>
-                <w:lang w:val="en-US"/>
-              </w:rPr>
-              <w:t>2:</w:t>
-            </w:r>
-            <w:r>
-              <w:rPr>
-                <w:rFonts w:ascii="Monaco" w:hAnsi="Monaco" w:cs="Monaco"/>
-                <w:color w:val="000000"/>
-                <w:lang w:val="en-US"/>
-              </w:rPr>
-              <w:tab/>
-              <w:t>User</w:t>
-            </w:r>
-          </w:p>
-          <w:p>
-            <w:pPr>
-              <w:widowControl w:val="0"/>
-              <w:autoSpaceDE w:val="0"/>
-              <w:autoSpaceDN w:val="0"/>
-              <w:adjustRightInd w:val="0"/>
-              <w:rPr>
-                <w:rFonts w:ascii="Monaco" w:hAnsi="Monaco" w:cs="Monaco"/>
-                <w:lang w:val="en-US"/>
-              </w:rPr>
-            </w:pPr>
-            <w:r>
-              <w:rPr>
-                <w:rFonts w:ascii="Monaco" w:hAnsi="Monaco" w:cs="Monaco"/>
-                <w:color w:val="00C87D"/>
-                <w:lang w:val="en-US"/>
-              </w:rPr>
-              <w:t xml:space="preserve">1 </w:t>
-            </w:r>
-          </w:p>
-          <w:p>
-            <w:pPr>
-              <w:widowControl w:val="0"/>
-              <w:autoSpaceDE w:val="0"/>
-              <w:autoSpaceDN w:val="0"/>
-              <w:adjustRightInd w:val="0"/>
-              <w:rPr>
-                <w:rFonts w:ascii="Monaco" w:hAnsi="Monaco" w:cs="Monaco"/>
-                <w:lang w:val="en-US"/>
-              </w:rPr>
-            </w:pPr>
-            <w:r>
-              <w:rPr>
-                <w:rFonts w:ascii="Monaco" w:hAnsi="Monaco" w:cs="Monaco"/>
-                <w:color w:val="000000"/>
-                <w:lang w:val="en-US"/>
-              </w:rPr>
-              <w:t>User Name:</w:t>
-            </w:r>
-          </w:p>
-          <w:p>
-            <w:pPr>
-              <w:widowControl w:val="0"/>
-              <w:autoSpaceDE w:val="0"/>
-              <w:autoSpaceDN w:val="0"/>
-              <w:adjustRightInd w:val="0"/>
-              <w:rPr>
-                <w:rFonts w:ascii="Monaco" w:hAnsi="Monaco" w:cs="Monaco"/>
-                <w:lang w:val="en-US"/>
-              </w:rPr>
-            </w:pPr>
-            <w:r>
-              <w:rPr>
-                <w:rFonts w:ascii="Monaco" w:hAnsi="Monaco" w:cs="Monaco"/>
-                <w:color w:val="00C87D"/>
-                <w:lang w:val="en-US"/>
-              </w:rPr>
-              <w:t>user</w:t>
-            </w:r>
-          </w:p>
-          <w:p>
-            <w:pPr>
-              <w:widowControl w:val="0"/>
-              <w:autoSpaceDE w:val="0"/>
-              <w:autoSpaceDN w:val="0"/>
-              <w:adjustRightInd w:val="0"/>
-              <w:rPr>
-                <w:rFonts w:ascii="Monaco" w:hAnsi="Monaco" w:cs="Monaco"/>
-                <w:lang w:val="en-US"/>
-              </w:rPr>
-            </w:pPr>
-            <w:r>
-              <w:rPr>
-                <w:rFonts w:ascii="Monaco" w:hAnsi="Monaco" w:cs="Monaco"/>
-                <w:color w:val="000000"/>
-                <w:lang w:val="en-US"/>
-              </w:rPr>
-              <w:t>Password:</w:t>
-            </w:r>
-          </w:p>
-          <w:p>
-            <w:pPr>
-              <w:widowControl w:val="0"/>
-              <w:autoSpaceDE w:val="0"/>
-              <w:autoSpaceDN w:val="0"/>
-              <w:adjustRightInd w:val="0"/>
-              <w:rPr>
-                <w:rFonts w:ascii="Monaco" w:hAnsi="Monaco" w:cs="Monaco"/>
-                <w:lang w:val="en-US"/>
-              </w:rPr>
-            </w:pPr>
-            <w:r>
-              <w:rPr>
-                <w:rFonts w:ascii="Monaco" w:hAnsi="Monaco" w:cs="Monaco"/>
-                <w:color w:val="00C87D"/>
-                <w:lang w:val="en-US"/>
-              </w:rPr>
-              <w:t>;;k</w:t>
-            </w:r>
-          </w:p>
-          <w:p>
-            <w:pPr>
-              <w:widowControl w:val="0"/>
-              <w:autoSpaceDE w:val="0"/>
-              <w:autoSpaceDN w:val="0"/>
-              <w:adjustRightInd w:val="0"/>
-              <w:rPr>
-                <w:rFonts w:ascii="Monaco" w:hAnsi="Monaco" w:cs="Monaco"/>
-                <w:lang w:val="en-US"/>
-              </w:rPr>
-            </w:pPr>
-          </w:p>
-          <w:p>
-            <w:pPr>
-              <w:widowControl w:val="0"/>
-              <w:autoSpaceDE w:val="0"/>
-              <w:autoSpaceDN w:val="0"/>
-              <w:adjustRightInd w:val="0"/>
-              <w:rPr>
-                <w:rFonts w:ascii="Monaco" w:hAnsi="Monaco" w:cs="Monaco"/>
-                <w:lang w:val="en-US"/>
-              </w:rPr>
-            </w:pPr>
-            <w:r>
-              <w:rPr>
-                <w:rFonts w:ascii="Monaco" w:hAnsi="Monaco" w:cs="Monaco"/>
-                <w:color w:val="000000"/>
-                <w:lang w:val="en-US"/>
-              </w:rPr>
-              <w:t>Unsuccessful Attempt #3</w:t>
-            </w:r>
-          </w:p>
-          <w:p>
-            <w:pPr>
-              <w:widowControl w:val="0"/>
-              <w:autoSpaceDE w:val="0"/>
-              <w:autoSpaceDN w:val="0"/>
-              <w:adjustRightInd w:val="0"/>
-              <w:rPr>
-                <w:rFonts w:ascii="Monaco" w:hAnsi="Monaco" w:cs="Monaco"/>
-                <w:lang w:val="en-US"/>
-              </w:rPr>
-            </w:pPr>
-            <w:r>
-              <w:rPr>
-                <w:rFonts w:ascii="Monaco" w:hAnsi="Monaco" w:cs="Monaco"/>
-                <w:color w:val="000000"/>
-                <w:lang w:val="en-US"/>
-              </w:rPr>
-              <w:t>3 Consecutive Unsuccessful Attempts</w:t>
-            </w:r>
-            <w:proofErr w:type="gramStart"/>
-            <w:r>
-              <w:rPr>
-                <w:rFonts w:ascii="Monaco" w:hAnsi="Monaco" w:cs="Monaco"/>
-                <w:color w:val="000000"/>
-                <w:lang w:val="en-US"/>
-              </w:rPr>
-              <w:t>..</w:t>
-            </w:r>
-            <w:proofErr w:type="gramEnd"/>
-            <w:r>
-              <w:rPr>
-                <w:rFonts w:ascii="Monaco" w:hAnsi="Monaco" w:cs="Monaco"/>
-                <w:color w:val="000000"/>
-                <w:lang w:val="en-US"/>
-              </w:rPr>
-              <w:t xml:space="preserve"> Exiting Program</w:t>
-            </w:r>
-          </w:p>
-          <w:p/>
-        </w:tc>
-        <w:tc>
-          <w:tcPr>
-            <w:tcW w:w="1418" w:type="dxa"/>
-          </w:tcPr>
-          <w:p/>
-        </w:tc>
-        <w:tc>
-          <w:tcPr>
-            <w:tcW w:w="992" w:type="dxa"/>
-          </w:tcPr>
-          <w:p/>
-        </w:tc>
-        <w:tc>
-          <w:tcPr>
-            <w:tcW w:w="1418" w:type="dxa"/>
-          </w:tcPr>
-          <w:p/>
-        </w:tc>
-        <w:tc>
-          <w:tcPr>
-            <w:tcW w:w="1521" w:type="dxa"/>
-          </w:tcPr>
+            <w:tcW w:w="1519" w:type="dxa"/>
+          </w:tcPr>
+          <w:p>
+            <w:r>
+              <w:lastRenderedPageBreak/>
+              <w:t>Error message displayed and program closes</w:t>
+            </w:r>
+          </w:p>
+        </w:tc>
+        <w:tc>
+          <w:tcPr>
+            <w:tcW w:w="1519" w:type="dxa"/>
+          </w:tcPr>
+          <w:p>
+            <w:r>
+              <w:t>Error message displayed and program closes</w:t>
+            </w:r>
+          </w:p>
+        </w:tc>
+        <w:tc>
+          <w:tcPr>
+            <w:tcW w:w="1081" w:type="dxa"/>
+          </w:tcPr>
+          <w:p>
+            <w:r>
+              <w:t>Print statement displaying error message and showing the program is going to close</w:t>
+            </w:r>
+          </w:p>
+        </w:tc>
+        <w:tc>
+          <w:tcPr>
+            <w:tcW w:w="1800" w:type="dxa"/>
+          </w:tcPr>
+          <w:p>
+            <w:r>
+              <w:t>None taken</w:t>
+            </w:r>
+          </w:p>
           <w:p/>
         </w:tc>
       </w:tr>
       <w:tr>
         <w:tc>
           <w:tcPr>
-            <w:tcW w:w="845" w:type="dxa"/>
-          </w:tcPr>
-          <w:p/>
-        </w:tc>
-        <w:tc>
-          <w:tcPr>
-            <w:tcW w:w="997" w:type="dxa"/>
-          </w:tcPr>
-          <w:p/>
-        </w:tc>
-        <w:tc>
-          <w:tcPr>
-            <w:tcW w:w="2903" w:type="dxa"/>
-          </w:tcPr>
-          <w:p/>
-        </w:tc>
-        <w:tc>
-          <w:tcPr>
-            <w:tcW w:w="3477" w:type="dxa"/>
+            <w:tcW w:w="411" w:type="dxa"/>
+          </w:tcPr>
+          <w:p>
+            <w:r>
+              <w:lastRenderedPageBreak/>
+              <w:t>5</w:t>
+            </w:r>
+          </w:p>
+        </w:tc>
+        <w:tc>
+          <w:tcPr>
+            <w:tcW w:w="984" w:type="dxa"/>
+          </w:tcPr>
+          <w:p>
+            <w:r>
+              <w:t>28.03.11</w:t>
+            </w:r>
+          </w:p>
+        </w:tc>
+        <w:tc>
+          <w:tcPr>
+            <w:tcW w:w="1246" w:type="dxa"/>
+          </w:tcPr>
+          <w:p>
+            <w:r>
+              <w:t>User enters an option not available at user main menu</w:t>
+            </w:r>
+          </w:p>
+        </w:tc>
+        <w:tc>
+          <w:tcPr>
+            <w:tcW w:w="7033" w:type="dxa"/>
           </w:tcPr>
           <w:p>
             <w:pPr>
@@ -1712,57 +1639,95 @@
         </w:tc>
         <w:tc>
           <w:tcPr>
-            <w:tcW w:w="1418" w:type="dxa"/>
-          </w:tcPr>
-          <w:p/>
-        </w:tc>
-        <w:tc>
-          <w:tcPr>
-            <w:tcW w:w="992" w:type="dxa"/>
-          </w:tcPr>
-          <w:p/>
-        </w:tc>
-        <w:tc>
-          <w:tcPr>
-            <w:tcW w:w="1418" w:type="dxa"/>
-          </w:tcPr>
-          <w:p/>
-        </w:tc>
-        <w:tc>
-          <w:tcPr>
-            <w:tcW w:w="1521" w:type="dxa"/>
-          </w:tcPr>
-          <w:p/>
+            <w:tcW w:w="1519" w:type="dxa"/>
+          </w:tcPr>
+          <w:p>
+            <w:r>
+              <w:t>Should have displayed “invalid input”</w:t>
+            </w:r>
+          </w:p>
+        </w:tc>
+        <w:tc>
+          <w:tcPr>
+            <w:tcW w:w="1519" w:type="dxa"/>
+          </w:tcPr>
+          <w:p>
+            <w:r>
+              <w:t>Printed the description of error</w:t>
+            </w:r>
+          </w:p>
+        </w:tc>
+        <w:tc>
+          <w:tcPr>
+            <w:tcW w:w="1081" w:type="dxa"/>
+          </w:tcPr>
+          <w:p>
+            <w:r>
+              <w:t>Wrong output in catch exception</w:t>
+            </w:r>
+          </w:p>
+        </w:tc>
+        <w:tc>
+          <w:tcPr>
+            <w:tcW w:w="1800" w:type="dxa"/>
+          </w:tcPr>
+          <w:p>
+            <w:r>
+              <w:t>Code changed to a print statement displaying “invalid in</w:t>
+            </w:r>
+            <w:r>
+              <w:t>p</w:t>
+            </w:r>
+            <w:r>
+              <w:t>ut”</w:t>
+            </w:r>
+          </w:p>
         </w:tc>
       </w:tr>
       <w:tr>
         <w:tc>
           <w:tcPr>
-            <w:tcW w:w="845" w:type="dxa"/>
-          </w:tcPr>
-          <w:p/>
-        </w:tc>
-        <w:tc>
-          <w:tcPr>
-            <w:tcW w:w="997" w:type="dxa"/>
-          </w:tcPr>
-          <w:p/>
-        </w:tc>
-        <w:tc>
-          <w:tcPr>
-            <w:tcW w:w="2903" w:type="dxa"/>
-          </w:tcPr>
-          <w:p/>
-        </w:tc>
-        <w:tc>
-          <w:tcPr>
-            <w:tcW w:w="3477" w:type="dxa"/>
-          </w:tcPr>
-          <w:p>
-            <w:r>
+            <w:tcW w:w="411" w:type="dxa"/>
+          </w:tcPr>
+          <w:p>
+            <w:r>
+              <w:t>6</w:t>
+            </w:r>
+          </w:p>
+        </w:tc>
+        <w:tc>
+          <w:tcPr>
+            <w:tcW w:w="984" w:type="dxa"/>
+          </w:tcPr>
+          <w:p>
+            <w:r>
+              <w:t>29.03.11</w:t>
+            </w:r>
+          </w:p>
+        </w:tc>
+        <w:tc>
+          <w:tcPr>
+            <w:tcW w:w="1246" w:type="dxa"/>
+          </w:tcPr>
+          <w:p>
+            <w:r>
+              <w:t>User entered “/” before entering password causing issues for input and program</w:t>
+            </w:r>
+          </w:p>
+        </w:tc>
+        <w:tc>
+          <w:tcPr>
+            <w:tcW w:w="7033" w:type="dxa"/>
+          </w:tcPr>
+          <w:p>
+            <w:r>
+              <w:rPr>
+                <w:noProof/>
+                <w:lang w:eastAsia="en-GB"/>
+              </w:rPr>
               <w:drawing>
                 <wp:inline distT="0" distB="0" distL="0" distR="0">
-                  <wp:extent cx="4377540" cy="1745673"/>
+                  <wp:extent cx="4377540" cy="2078182"/>
                   <wp:effectExtent l="19050" t="0" r="3960" b="0"/>
                   <wp:docPr id="1" name="Picture 0" descr="Screen shot 2011-03-29 at 13.57.08.png"/>
                   <wp:cNvGraphicFramePr>
@@ -1784,7 +1749,7 @@
                         <pic:spPr>
                           <a:xfrm>
                             <a:off x="0" y="0"/>
-                            <a:ext cx="4378859" cy="1746199"/>
+                            <a:ext cx="4378859" cy="2078808"/>
                           </a:xfrm>
                           <a:prstGeom prst="rect">
                             <a:avLst/>
@@ -1800,51 +1765,80 @@
         </w:tc>
         <w:tc>
           <w:tcPr>
-            <w:tcW w:w="1418" w:type="dxa"/>
-          </w:tcPr>
-          <w:p/>
-        </w:tc>
-        <w:tc>
-          <w:tcPr>
-            <w:tcW w:w="992" w:type="dxa"/>
-          </w:tcPr>
-          <w:p/>
-        </w:tc>
-        <w:tc>
-          <w:tcPr>
-            <w:tcW w:w="1418" w:type="dxa"/>
-          </w:tcPr>
-          <w:p/>
-        </w:tc>
-        <w:tc>
-          <w:tcPr>
-            <w:tcW w:w="1521" w:type="dxa"/>
-          </w:tcPr>
-          <w:p/>
+            <w:tcW w:w="1519" w:type="dxa"/>
+          </w:tcPr>
+          <w:p>
+            <w:r>
+              <w:t>Password input to be allowed</w:t>
+            </w:r>
+          </w:p>
+        </w:tc>
+        <w:tc>
+          <w:tcPr>
+            <w:tcW w:w="1519" w:type="dxa"/>
+          </w:tcPr>
+          <w:p>
+            <w:r>
+              <w:t>Program froze not allowing any user input and causing user to close program</w:t>
+            </w:r>
+          </w:p>
+        </w:tc>
+        <w:tc>
+          <w:tcPr>
+            <w:tcW w:w="1081" w:type="dxa"/>
+          </w:tcPr>
+          <w:p>
+            <w:r>
+              <w:t>Unknown cause</w:t>
+            </w:r>
+          </w:p>
+        </w:tc>
+        <w:tc>
+          <w:tcPr>
+            <w:tcW w:w="1800" w:type="dxa"/>
+          </w:tcPr>
+          <w:p>
+            <w:r>
+              <w:t>None taken as error did not occur a second time</w:t>
+            </w:r>
+          </w:p>
         </w:tc>
       </w:tr>
       <w:tr>
         <w:tc>
           <w:tcPr>
-            <w:tcW w:w="845" w:type="dxa"/>
-          </w:tcPr>
+            <w:tcW w:w="411" w:type="dxa"/>
+          </w:tcPr>
+          <w:p>
+            <w:r>
+              <w:t>7</w:t>
+            </w:r>
+          </w:p>
           <w:p/>
         </w:tc>
         <w:tc>
           <w:tcPr>
-            <w:tcW w:w="997" w:type="dxa"/>
-          </w:tcPr>
-          <w:p/>
-        </w:tc>
-        <w:tc>
-          <w:tcPr>
-            <w:tcW w:w="2903" w:type="dxa"/>
-          </w:tcPr>
-          <w:p/>
-        </w:tc>
-        <w:tc>
-          <w:tcPr>
-            <w:tcW w:w="3477" w:type="dxa"/>
+            <w:tcW w:w="984" w:type="dxa"/>
+          </w:tcPr>
+          <w:p>
+            <w:r>
+              <w:t>29.03.11</w:t>
+            </w:r>
+          </w:p>
+        </w:tc>
+        <w:tc>
+          <w:tcPr>
+            <w:tcW w:w="1246" w:type="dxa"/>
+          </w:tcPr>
+          <w:p>
+            <w:r>
+              <w:t>String entered instead of integer when inputting customer age</w:t>
+            </w:r>
+          </w:p>
+        </w:tc>
+        <w:tc>
+          <w:tcPr>
+            <w:tcW w:w="7033" w:type="dxa"/>
           </w:tcPr>
           <w:p>
             <w:pPr>
@@ -2167,6 +2161,7 @@
                 <w:color w:val="FF0000"/>
                 <w:lang w:val="en-US"/>
               </w:rPr>
+              <w:lastRenderedPageBreak/>
               <w:tab/>
               <w:t xml:space="preserve">at </w:t>
             </w:r>
@@ -2454,27 +2449,44 @@
         </w:tc>
         <w:tc>
           <w:tcPr>
-            <w:tcW w:w="1418" w:type="dxa"/>
-          </w:tcPr>
-          <w:p/>
-        </w:tc>
-        <w:tc>
-          <w:tcPr>
-            <w:tcW w:w="992" w:type="dxa"/>
-          </w:tcPr>
-          <w:p/>
-        </w:tc>
-        <w:tc>
-          <w:tcPr>
-            <w:tcW w:w="1418" w:type="dxa"/>
-          </w:tcPr>
-          <w:p/>
-        </w:tc>
-        <w:tc>
-          <w:tcPr>
-            <w:tcW w:w="1521" w:type="dxa"/>
-          </w:tcPr>
-          <w:p/>
+            <w:tcW w:w="1519" w:type="dxa"/>
+          </w:tcPr>
+          <w:p>
+            <w:r>
+              <w:lastRenderedPageBreak/>
+              <w:t>Should have displayed invalid input and allowed user to enter another input</w:t>
+            </w:r>
+          </w:p>
+        </w:tc>
+        <w:tc>
+          <w:tcPr>
+            <w:tcW w:w="1519" w:type="dxa"/>
+          </w:tcPr>
+          <w:p>
+            <w:r>
+              <w:t>Program printed the description of the error and didn’t allow the user to put in another input</w:t>
+            </w:r>
+          </w:p>
+        </w:tc>
+        <w:tc>
+          <w:tcPr>
+            <w:tcW w:w="1081" w:type="dxa"/>
+          </w:tcPr>
+          <w:p>
+            <w:r>
+              <w:t>Wrong output in catch exception</w:t>
+            </w:r>
+          </w:p>
+        </w:tc>
+        <w:tc>
+          <w:tcPr>
+            <w:tcW w:w="1800" w:type="dxa"/>
+          </w:tcPr>
+          <w:p>
+            <w:r>
+              <w:t>Code changed to print out statement displaying “invalid input”</w:t>
+            </w:r>
+          </w:p>
         </w:tc>
       </w:tr>
     </w:tbl>
@@ -2485,7 +2497,7 @@
     </w:p>
     <w:sectPr>
       <w:pgSz w:w="16838" w:h="11906" w:orient="landscape"/>
-      <w:pgMar w:top="1440" w:right="1440" w:bottom="1440" w:left="1440" w:header="708" w:footer="708" w:gutter="0"/>
+      <w:pgMar w:top="568" w:right="1440" w:bottom="1440" w:left="1440" w:header="708" w:footer="708" w:gutter="0"/>
       <w:cols w:space="708"/>
       <w:docGrid w:linePitch="360"/>
     </w:sectPr>

</xml_diff>